<commit_message>
affichage calendrier fonctionne - a peaufiner
</commit_message>
<xml_diff>
--- a/doc/labo4_proposition_calcul_calendrier.docx
+++ b/doc/labo4_proposition_calcul_calendrier.docx
@@ -6,6 +6,164 @@
       <w:pPr>
         <w:rPr>
           <w:b/>
+          <w:color w:val="000000" w:themeColor="text1"/>
+          <w:lang w:val="fr-CH"/>
+        </w:rPr>
+      </w:pPr>
+      <w:r>
+        <w:rPr>
+          <w:b/>
+          <w:color w:val="000000" w:themeColor="text1"/>
+          <w:lang w:val="fr-CH"/>
+        </w:rPr>
+        <w:t>Fonction retourne le numero du jour de la semaine qui est le jour du 1</w:t>
+      </w:r>
+      <w:r>
+        <w:rPr>
+          <w:b/>
+          <w:color w:val="000000" w:themeColor="text1"/>
+          <w:vertAlign w:val="superscript"/>
+          <w:lang w:val="fr-CH"/>
+        </w:rPr>
+        <w:t>er</w:t>
+      </w:r>
+      <w:r>
+        <w:rPr>
+          <w:b/>
+          <w:color w:val="000000" w:themeColor="text1"/>
+          <w:lang w:val="fr-CH"/>
+        </w:rPr>
+        <w:t xml:space="preserve"> janvier</w:t>
+      </w:r>
+    </w:p>
+    <w:p>
+      <w:pPr>
+        <w:rPr>
+          <w:b/>
+          <w:color w:val="000000" w:themeColor="text1"/>
+          <w:lang w:val="fr-CH"/>
+        </w:rPr>
+      </w:pPr>
+    </w:p>
+    <w:p>
+      <w:pPr>
+        <w:rPr>
+          <w:b/>
+          <w:color w:val="000000" w:themeColor="text1"/>
+          <w:lang w:val="fr-CH"/>
+        </w:rPr>
+      </w:pPr>
+      <w:r>
+        <w:rPr>
+          <w:b/>
+          <w:color w:val="000000" w:themeColor="text1"/>
+          <w:lang w:val="fr-CH"/>
+        </w:rPr>
+        <w:t>//1 ANNEE bisextile ?</w:t>
+      </w:r>
+    </w:p>
+    <w:p>
+      <w:pPr>
+        <w:rPr>
+          <w:b/>
+          <w:color w:val="000000" w:themeColor="text1"/>
+          <w:lang w:val="fr-CH"/>
+        </w:rPr>
+      </w:pPr>
+      <w:r>
+        <w:rPr>
+          <w:b/>
+          <w:color w:val="000000" w:themeColor="text1"/>
+          <w:lang w:val="fr-CH"/>
+        </w:rPr>
+        <w:t>Si Oui</w:t>
+      </w:r>
+    </w:p>
+    <w:p>
+      <w:pPr>
+        <w:rPr>
+          <w:b/>
+          <w:color w:val="000000" w:themeColor="text1"/>
+          <w:lang w:val="fr-CH"/>
+        </w:rPr>
+      </w:pPr>
+      <w:r>
+        <w:rPr>
+          <w:b/>
+          <w:color w:val="000000" w:themeColor="text1"/>
+          <w:lang w:val="fr-CH"/>
+        </w:rPr>
+        <w:tab/>
+        <w:t>cout &lt;&lt; « lu  ma me je ve sa di» ;</w:t>
+      </w:r>
+      <w:bookmarkStart w:id="0" w:name="_GoBack"/>
+      <w:bookmarkEnd w:id="0"/>
+    </w:p>
+    <w:p>
+      <w:pPr>
+        <w:rPr>
+          <w:b/>
+          <w:color w:val="000000" w:themeColor="text1"/>
+          <w:lang w:val="fr-CH"/>
+        </w:rPr>
+      </w:pPr>
+    </w:p>
+    <w:p>
+      <w:pPr>
+        <w:rPr>
+          <w:b/>
+          <w:color w:val="000000" w:themeColor="text1"/>
+          <w:lang w:val="fr-CH"/>
+        </w:rPr>
+      </w:pPr>
+      <w:r>
+        <w:rPr>
+          <w:b/>
+          <w:color w:val="000000" w:themeColor="text1"/>
+          <w:lang w:val="fr-CH"/>
+        </w:rPr>
+        <w:t>Si Non</w:t>
+      </w:r>
+    </w:p>
+    <w:p>
+      <w:pPr>
+        <w:rPr>
+          <w:b/>
+          <w:color w:val="2E74B5" w:themeColor="accent1" w:themeShade="BF"/>
+          <w:lang w:val="fr-CH"/>
+        </w:rPr>
+      </w:pPr>
+      <w:r>
+        <w:rPr>
+          <w:b/>
+          <w:color w:val="2E74B5" w:themeColor="accent1" w:themeShade="BF"/>
+          <w:lang w:val="fr-CH"/>
+        </w:rPr>
+        <w:br w:type="page"/>
+      </w:r>
+    </w:p>
+    <w:p>
+      <w:pPr>
+        <w:rPr>
+          <w:b/>
+          <w:color w:val="2E74B5" w:themeColor="accent1" w:themeShade="BF"/>
+          <w:lang w:val="fr-CH"/>
+        </w:rPr>
+      </w:pPr>
+    </w:p>
+    <w:p>
+      <w:pPr>
+        <w:rPr>
+          <w:b/>
+          <w:color w:val="2E74B5" w:themeColor="accent1" w:themeShade="BF"/>
+          <w:lang w:val="fr-CH"/>
+        </w:rPr>
+      </w:pPr>
+    </w:p>
+    <w:p>
+      <w:pPr>
+        <w:rPr>
+          <w:b/>
           <w:color w:val="2E74B5" w:themeColor="accent1" w:themeShade="BF"/>
           <w:lang w:val="fr-CH"/>
         </w:rPr>
@@ -1632,8 +1790,6 @@
         </w:rPr>
         <w:t>Soit un booléan</w:t>
       </w:r>
-      <w:bookmarkStart w:id="0" w:name="_GoBack"/>
-      <w:bookmarkEnd w:id="0"/>
     </w:p>
     <w:p>
       <w:pPr>

</xml_diff>